<commit_message>
Updated notes on 12-07-2022
</commit_message>
<xml_diff>
--- a/Shell Scripting.docx
+++ b/Shell Scripting.docx
@@ -1,6 +1,6 @@
 
 <file path=word/document.xml><?xml version="1.0" encoding="utf-8"?>
-<w:document xmlns:wpc="http://schemas.microsoft.com/office/word/2010/wordprocessingCanvas" xmlns:cx="http://schemas.microsoft.com/office/drawing/2014/chartex" xmlns:cx1="http://schemas.microsoft.com/office/drawing/2015/9/8/chartex" xmlns:cx2="http://schemas.microsoft.com/office/drawing/2015/10/21/chartex" xmlns:cx3="http://schemas.microsoft.com/office/drawing/2016/5/9/chartex" xmlns:cx4="http://schemas.microsoft.com/office/drawing/2016/5/10/chartex" xmlns:cx5="http://schemas.microsoft.com/office/drawing/2016/5/11/chartex" xmlns:cx6="http://schemas.microsoft.com/office/drawing/2016/5/12/chartex" xmlns:cx7="http://schemas.microsoft.com/office/drawing/2016/5/13/chartex" xmlns:cx8="http://schemas.microsoft.com/office/drawing/2016/5/14/chartex" xmlns:mc="http://schemas.openxmlformats.org/markup-compatibility/2006" xmlns:aink="http://schemas.microsoft.com/office/drawing/2016/ink" xmlns:am3d="http://schemas.microsoft.com/office/drawing/2017/model3d" xmlns:o="urn:schemas-microsoft-com:office:office" xmlns:r="http://schemas.openxmlformats.org/officeDocument/2006/relationships" xmlns:m="http://schemas.openxmlformats.org/officeDocument/2006/math" xmlns:v="urn:schemas-microsoft-com:vml" xmlns:wp14="http://schemas.microsoft.com/office/word/2010/wordprocessingDrawing" xmlns:wp="http://schemas.openxmlformats.org/drawingml/2006/wordprocessingDrawing" xmlns:w10="urn:schemas-microsoft-com:office:word" xmlns:w="http://schemas.openxmlformats.org/wordprocessingml/2006/main" xmlns:w14="http://schemas.microsoft.com/office/word/2010/wordml" xmlns:w15="http://schemas.microsoft.com/office/word/2012/wordml" xmlns:w16cex="http://schemas.microsoft.com/office/word/2018/wordml/cex" xmlns:w16cid="http://schemas.microsoft.com/office/word/2016/wordml/cid" xmlns:w16="http://schemas.microsoft.com/office/word/2018/wordml" xmlns:w16sdtdh="http://schemas.microsoft.com/office/word/2020/wordml/sdtdatahash" xmlns:w16se="http://schemas.microsoft.com/office/word/2015/wordml/symex" xmlns:wpg="http://schemas.microsoft.com/office/word/2010/wordprocessingGroup" xmlns:wpi="http://schemas.microsoft.com/office/word/2010/wordprocessingInk" xmlns:wne="http://schemas.microsoft.com/office/word/2006/wordml" xmlns:wps="http://schemas.microsoft.com/office/word/2010/wordprocessingShape" mc:Ignorable="w14 w15 w16se w16cid w16 w16cex w16sdtdh wp14">
+<w:document xmlns:wpc="http://schemas.microsoft.com/office/word/2010/wordprocessingCanvas" xmlns:cx="http://schemas.microsoft.com/office/drawing/2014/chartex" xmlns:cx1="http://schemas.microsoft.com/office/drawing/2015/9/8/chartex" xmlns:cx2="http://schemas.microsoft.com/office/drawing/2015/10/21/chartex" xmlns:cx3="http://schemas.microsoft.com/office/drawing/2016/5/9/chartex" xmlns:cx4="http://schemas.microsoft.com/office/drawing/2016/5/10/chartex" xmlns:cx5="http://schemas.microsoft.com/office/drawing/2016/5/11/chartex" xmlns:cx6="http://schemas.microsoft.com/office/drawing/2016/5/12/chartex" xmlns:cx7="http://schemas.microsoft.com/office/drawing/2016/5/13/chartex" xmlns:cx8="http://schemas.microsoft.com/office/drawing/2016/5/14/chartex" xmlns:mc="http://schemas.openxmlformats.org/markup-compatibility/2006" xmlns:aink="http://schemas.microsoft.com/office/drawing/2016/ink" xmlns:am3d="http://schemas.microsoft.com/office/drawing/2017/model3d" xmlns:o="urn:schemas-microsoft-com:office:office" xmlns:oel="http://schemas.microsoft.com/office/2019/extlst" xmlns:r="http://schemas.openxmlformats.org/officeDocument/2006/relationships" xmlns:m="http://schemas.openxmlformats.org/officeDocument/2006/math" xmlns:v="urn:schemas-microsoft-com:vml" xmlns:wp14="http://schemas.microsoft.com/office/word/2010/wordprocessingDrawing" xmlns:wp="http://schemas.openxmlformats.org/drawingml/2006/wordprocessingDrawing" xmlns:w10="urn:schemas-microsoft-com:office:word" xmlns:w="http://schemas.openxmlformats.org/wordprocessingml/2006/main" xmlns:w14="http://schemas.microsoft.com/office/word/2010/wordml" xmlns:w15="http://schemas.microsoft.com/office/word/2012/wordml" xmlns:w16cex="http://schemas.microsoft.com/office/word/2018/wordml/cex" xmlns:w16cid="http://schemas.microsoft.com/office/word/2016/wordml/cid" xmlns:w16="http://schemas.microsoft.com/office/word/2018/wordml" xmlns:w16sdtdh="http://schemas.microsoft.com/office/word/2020/wordml/sdtdatahash" xmlns:w16se="http://schemas.microsoft.com/office/word/2015/wordml/symex" xmlns:wpg="http://schemas.microsoft.com/office/word/2010/wordprocessingGroup" xmlns:wpi="http://schemas.microsoft.com/office/word/2010/wordprocessingInk" xmlns:wne="http://schemas.microsoft.com/office/word/2006/wordml" xmlns:wps="http://schemas.microsoft.com/office/word/2010/wordprocessingShape" mc:Ignorable="w14 w15 w16se w16cid w16 w16cex w16sdtdh wp14">
   <w:body>
     <w:p>
       <w:pPr>
@@ -135,22 +135,46 @@
           <w:sz w:val="24"/>
           <w:szCs w:val="24"/>
         </w:rPr>
-        <w:t>Shell script is use to create custom command to ease your task.</w:t>
-      </w:r>
-    </w:p>
-    <w:p>
-      <w:pPr>
-        <w:rPr>
-          <w:sz w:val="24"/>
-          <w:szCs w:val="24"/>
-        </w:rPr>
-      </w:pPr>
-      <w:r>
-        <w:rPr>
-          <w:sz w:val="24"/>
-          <w:szCs w:val="24"/>
-        </w:rPr>
-        <w:t>It performs basic operations like</w:t>
+        <w:t xml:space="preserve">Shell script is </w:t>
+      </w:r>
+      <w:proofErr w:type="gramStart"/>
+      <w:r>
+        <w:rPr>
+          <w:sz w:val="24"/>
+          <w:szCs w:val="24"/>
+        </w:rPr>
+        <w:t>use</w:t>
+      </w:r>
+      <w:proofErr w:type="gramEnd"/>
+      <w:r>
+        <w:rPr>
+          <w:sz w:val="24"/>
+          <w:szCs w:val="24"/>
+        </w:rPr>
+        <w:t xml:space="preserve"> to create custom command to ease your task.</w:t>
+      </w:r>
+    </w:p>
+    <w:p>
+      <w:pPr>
+        <w:rPr>
+          <w:sz w:val="24"/>
+          <w:szCs w:val="24"/>
+        </w:rPr>
+      </w:pPr>
+      <w:r>
+        <w:rPr>
+          <w:sz w:val="24"/>
+          <w:szCs w:val="24"/>
+        </w:rPr>
+        <w:t xml:space="preserve">It performs basic operations </w:t>
+      </w:r>
+      <w:proofErr w:type="gramStart"/>
+      <w:r>
+        <w:rPr>
+          <w:sz w:val="24"/>
+          <w:szCs w:val="24"/>
+        </w:rPr>
+        <w:t>like</w:t>
       </w:r>
       <w:r>
         <w:rPr>
@@ -164,7 +188,15 @@
           <w:sz w:val="24"/>
           <w:szCs w:val="24"/>
         </w:rPr>
-        <w:t>:- File Manipulation &amp; Program Execution.</w:t>
+        <w:t>:</w:t>
+      </w:r>
+      <w:proofErr w:type="gramEnd"/>
+      <w:r>
+        <w:rPr>
+          <w:sz w:val="24"/>
+          <w:szCs w:val="24"/>
+        </w:rPr>
+        <w:t>- File Manipulation &amp; Program Execution.</w:t>
       </w:r>
     </w:p>
     <w:p>
@@ -210,17 +242,18 @@
           <w:spacing w:val="2"/>
           <w:shd w:val="clear" w:color="auto" w:fill="FFFFFF"/>
         </w:rPr>
-        <w:t>The commands and syntax of the shell script are the same as th</w:t>
-      </w:r>
-      <w:r>
+        <w:t>The commands and syntax of the shell script are the same as that entered at the command line.</w:t>
+      </w:r>
+    </w:p>
+    <w:p>
+      <w:pPr>
         <w:rPr>
           <w:rFonts w:ascii="Roboto" w:hAnsi="Roboto"/>
           <w:color w:val="202124"/>
           <w:spacing w:val="2"/>
           <w:shd w:val="clear" w:color="auto" w:fill="FFFFFF"/>
         </w:rPr>
-        <w:t>at</w:t>
-      </w:r>
+      </w:pPr>
       <w:r>
         <w:rPr>
           <w:rFonts w:ascii="Roboto" w:hAnsi="Roboto"/>
@@ -228,17 +261,18 @@
           <w:spacing w:val="2"/>
           <w:shd w:val="clear" w:color="auto" w:fill="FFFFFF"/>
         </w:rPr>
-        <w:t xml:space="preserve"> entered at th</w:t>
-      </w:r>
-      <w:r>
+        <w:t>Shell scripting can be used by users that are not experts to modify and tailor the behaviour of their programs according to their requirements.</w:t>
+      </w:r>
+    </w:p>
+    <w:p>
+      <w:pPr>
         <w:rPr>
           <w:rFonts w:ascii="Roboto" w:hAnsi="Roboto"/>
           <w:color w:val="202124"/>
           <w:spacing w:val="2"/>
           <w:shd w:val="clear" w:color="auto" w:fill="FFFFFF"/>
         </w:rPr>
-        <w:t>e</w:t>
-      </w:r>
+      </w:pPr>
       <w:r>
         <w:rPr>
           <w:rFonts w:ascii="Roboto" w:hAnsi="Roboto"/>
@@ -246,18 +280,26 @@
           <w:spacing w:val="2"/>
           <w:shd w:val="clear" w:color="auto" w:fill="FFFFFF"/>
         </w:rPr>
-        <w:t xml:space="preserve"> command line.</w:t>
-      </w:r>
-    </w:p>
-    <w:p>
-      <w:pPr>
+        <w:t>different platforms in Shell scripting may also have compatibility problems.</w:t>
+      </w:r>
+    </w:p>
+    <w:p>
+      <w:pPr>
+        <w:rPr>
+          <w:sz w:val="24"/>
+          <w:szCs w:val="24"/>
+        </w:rPr>
+      </w:pPr>
+      <w:r>
         <w:rPr>
           <w:rFonts w:ascii="Roboto" w:hAnsi="Roboto"/>
           <w:color w:val="202124"/>
           <w:spacing w:val="2"/>
           <w:shd w:val="clear" w:color="auto" w:fill="FFFFFF"/>
         </w:rPr>
-      </w:pPr>
+        <w:t xml:space="preserve">In term of rerun program again and again shell script is dangerous </w:t>
+      </w:r>
+      <w:proofErr w:type="gramStart"/>
       <w:r>
         <w:rPr>
           <w:rFonts w:ascii="Roboto" w:hAnsi="Roboto"/>
@@ -265,52 +307,17 @@
           <w:spacing w:val="2"/>
           <w:shd w:val="clear" w:color="auto" w:fill="FFFFFF"/>
         </w:rPr>
-        <w:t>Shell scripting can be used by users that are not experts to modify and tailor the behaviour of their programs according to their requirements.</w:t>
-      </w:r>
-    </w:p>
-    <w:p>
-      <w:pPr>
+        <w:t>compare</w:t>
+      </w:r>
+      <w:proofErr w:type="gramEnd"/>
+      <w:r>
         <w:rPr>
           <w:rFonts w:ascii="Roboto" w:hAnsi="Roboto"/>
           <w:color w:val="202124"/>
           <w:spacing w:val="2"/>
           <w:shd w:val="clear" w:color="auto" w:fill="FFFFFF"/>
         </w:rPr>
-      </w:pPr>
-      <w:r>
-        <w:rPr>
-          <w:rFonts w:ascii="Roboto" w:hAnsi="Roboto"/>
-          <w:color w:val="202124"/>
-          <w:spacing w:val="2"/>
-          <w:shd w:val="clear" w:color="auto" w:fill="FFFFFF"/>
-        </w:rPr>
-        <w:t>different platforms in Shell scripting may also have compatibility problems</w:t>
-      </w:r>
-      <w:r>
-        <w:rPr>
-          <w:rFonts w:ascii="Roboto" w:hAnsi="Roboto"/>
-          <w:color w:val="202124"/>
-          <w:spacing w:val="2"/>
-          <w:shd w:val="clear" w:color="auto" w:fill="FFFFFF"/>
-        </w:rPr>
-        <w:t>.</w:t>
-      </w:r>
-    </w:p>
-    <w:p>
-      <w:pPr>
-        <w:rPr>
-          <w:sz w:val="24"/>
-          <w:szCs w:val="24"/>
-        </w:rPr>
-      </w:pPr>
-      <w:r>
-        <w:rPr>
-          <w:rFonts w:ascii="Roboto" w:hAnsi="Roboto"/>
-          <w:color w:val="202124"/>
-          <w:spacing w:val="2"/>
-          <w:shd w:val="clear" w:color="auto" w:fill="FFFFFF"/>
-        </w:rPr>
-        <w:t>In term of rerun program again and again shell script is dangerous compare to ansible.</w:t>
+        <w:t xml:space="preserve"> to ansible.</w:t>
       </w:r>
     </w:p>
     <w:p>
@@ -412,6 +419,68 @@
     </w:p>
     <w:p>
       <w:pPr>
+        <w:pStyle w:val="ListParagraph"/>
+        <w:numPr>
+          <w:ilvl w:val="0"/>
+          <w:numId w:val="1"/>
+        </w:numPr>
+        <w:rPr>
+          <w:sz w:val="24"/>
+          <w:szCs w:val="24"/>
+        </w:rPr>
+      </w:pPr>
+      <w:r>
+        <w:rPr>
+          <w:sz w:val="24"/>
+          <w:szCs w:val="24"/>
+        </w:rPr>
+        <w:t xml:space="preserve">And </w:t>
+      </w:r>
+      <w:r>
+        <w:rPr>
+          <w:sz w:val="24"/>
+          <w:szCs w:val="24"/>
+        </w:rPr>
+        <w:t>also,</w:t>
+      </w:r>
+      <w:r>
+        <w:rPr>
+          <w:sz w:val="24"/>
+          <w:szCs w:val="24"/>
+        </w:rPr>
+        <w:t xml:space="preserve"> </w:t>
+      </w:r>
+      <w:r>
+        <w:rPr>
+          <w:sz w:val="24"/>
+          <w:szCs w:val="24"/>
+        </w:rPr>
+        <w:t xml:space="preserve">the </w:t>
+      </w:r>
+      <w:r>
+        <w:rPr>
+          <w:sz w:val="24"/>
+          <w:szCs w:val="24"/>
+        </w:rPr>
+        <w:t xml:space="preserve">file should </w:t>
+      </w:r>
+      <w:r>
+        <w:rPr>
+          <w:sz w:val="24"/>
+          <w:szCs w:val="24"/>
+        </w:rPr>
+        <w:t>have</w:t>
+      </w:r>
+      <w:r>
+        <w:rPr>
+          <w:sz w:val="24"/>
+          <w:szCs w:val="24"/>
+        </w:rPr>
+        <w:t xml:space="preserve"> Execute Permissions.</w:t>
+      </w:r>
+    </w:p>
+    <w:p>
+      <w:pPr>
         <w:rPr>
           <w:b/>
           <w:bCs/>
@@ -443,10 +512,18 @@
       </w:pPr>
       <w:r>
         <w:rPr>
-          <w:sz w:val="24"/>
-          <w:szCs w:val="24"/>
-        </w:rPr>
-        <w:t>Local environment variables</w:t>
+          <w:color w:val="FF0000"/>
+          <w:sz w:val="24"/>
+          <w:szCs w:val="24"/>
+        </w:rPr>
+        <w:t>env</w:t>
+      </w:r>
+      <w:r>
+        <w:rPr>
+          <w:sz w:val="24"/>
+          <w:szCs w:val="24"/>
+        </w:rPr>
+        <w:t xml:space="preserve"> command use to show all variables</w:t>
       </w:r>
     </w:p>
     <w:p>
@@ -466,7 +543,7 @@
           <w:sz w:val="24"/>
           <w:szCs w:val="24"/>
         </w:rPr>
-        <w:t>User environment variables</w:t>
+        <w:t>Local environment variables</w:t>
       </w:r>
     </w:p>
     <w:p>
@@ -486,7 +563,7 @@
           <w:sz w:val="24"/>
           <w:szCs w:val="24"/>
         </w:rPr>
-        <w:t>System wide environment variables</w:t>
+        <w:t>User environment variables</w:t>
       </w:r>
     </w:p>
     <w:p>
@@ -506,7 +583,7 @@
           <w:sz w:val="24"/>
           <w:szCs w:val="24"/>
         </w:rPr>
-        <w:t>.bashrc file (terminal)</w:t>
+        <w:t>System wide environment variables</w:t>
       </w:r>
     </w:p>
     <w:p>
@@ -521,12 +598,21 @@
           <w:szCs w:val="24"/>
         </w:rPr>
       </w:pPr>
-      <w:r>
-        <w:rPr>
-          <w:sz w:val="24"/>
-          <w:szCs w:val="24"/>
-        </w:rPr>
-        <w:t>.bashrc_profile (remote)</w:t>
+      <w:proofErr w:type="gramStart"/>
+      <w:r>
+        <w:rPr>
+          <w:sz w:val="24"/>
+          <w:szCs w:val="24"/>
+        </w:rPr>
+        <w:t>.bashrc</w:t>
+      </w:r>
+      <w:proofErr w:type="gramEnd"/>
+      <w:r>
+        <w:rPr>
+          <w:sz w:val="24"/>
+          <w:szCs w:val="24"/>
+        </w:rPr>
+        <w:t xml:space="preserve"> file (terminal)</w:t>
       </w:r>
     </w:p>
     <w:p>
@@ -541,12 +627,21 @@
           <w:szCs w:val="24"/>
         </w:rPr>
       </w:pPr>
-      <w:r>
-        <w:rPr>
-          <w:sz w:val="24"/>
-          <w:szCs w:val="24"/>
-        </w:rPr>
-        <w:t>Environment</w:t>
+      <w:proofErr w:type="gramStart"/>
+      <w:r>
+        <w:rPr>
+          <w:sz w:val="24"/>
+          <w:szCs w:val="24"/>
+        </w:rPr>
+        <w:t>.bashrc</w:t>
+      </w:r>
+      <w:proofErr w:type="gramEnd"/>
+      <w:r>
+        <w:rPr>
+          <w:sz w:val="24"/>
+          <w:szCs w:val="24"/>
+        </w:rPr>
+        <w:t>_profile (remote)</w:t>
       </w:r>
     </w:p>
     <w:p>
@@ -566,7 +661,7 @@
           <w:sz w:val="24"/>
           <w:szCs w:val="24"/>
         </w:rPr>
-        <w:t>Bashrc</w:t>
+        <w:t>Environment</w:t>
       </w:r>
     </w:p>
     <w:p>
@@ -586,6 +681,26 @@
           <w:sz w:val="24"/>
           <w:szCs w:val="24"/>
         </w:rPr>
+        <w:t>Bashrc</w:t>
+      </w:r>
+    </w:p>
+    <w:p>
+      <w:pPr>
+        <w:pStyle w:val="ListParagraph"/>
+        <w:numPr>
+          <w:ilvl w:val="0"/>
+          <w:numId w:val="2"/>
+        </w:numPr>
+        <w:rPr>
+          <w:sz w:val="24"/>
+          <w:szCs w:val="24"/>
+        </w:rPr>
+      </w:pPr>
+      <w:r>
+        <w:rPr>
+          <w:sz w:val="24"/>
+          <w:szCs w:val="24"/>
+        </w:rPr>
         <w:t>Profile</w:t>
       </w:r>
     </w:p>
@@ -617,12 +732,11 @@
         <w:rPr>
           <w:noProof/>
         </w:rPr>
-        <w:lastRenderedPageBreak/>
         <w:drawing>
-          <wp:inline distT="0" distB="0" distL="0" distR="0" wp14:anchorId="3E8E95A4" wp14:editId="51D0DA1F">
-            <wp:extent cx="6858000" cy="3857625"/>
-            <wp:effectExtent l="0" t="0" r="0" b="9525"/>
-            <wp:docPr id="1" name="Picture 1" descr="Graphical user interface, application&#10;&#10;Description automatically generated"/>
+          <wp:inline distT="0" distB="0" distL="0" distR="0" wp14:anchorId="4D8B9615" wp14:editId="28A693FE">
+            <wp:extent cx="6758940" cy="2712720"/>
+            <wp:effectExtent l="0" t="0" r="3810" b="0"/>
+            <wp:docPr id="2" name="Picture 2"/>
             <wp:cNvGraphicFramePr>
               <a:graphicFrameLocks xmlns:a="http://schemas.openxmlformats.org/drawingml/2006/main" noChangeAspect="1"/>
             </wp:cNvGraphicFramePr>
@@ -630,23 +744,36 @@
               <a:graphicData uri="http://schemas.openxmlformats.org/drawingml/2006/picture">
                 <pic:pic xmlns:pic="http://schemas.openxmlformats.org/drawingml/2006/picture">
                   <pic:nvPicPr>
-                    <pic:cNvPr id="1" name="Picture 1" descr="Graphical user interface, application&#10;&#10;Description automatically generated"/>
-                    <pic:cNvPicPr/>
+                    <pic:cNvPr id="0" name="Picture 1"/>
+                    <pic:cNvPicPr>
+                      <a:picLocks noChangeAspect="1" noChangeArrowheads="1"/>
+                    </pic:cNvPicPr>
                   </pic:nvPicPr>
                   <pic:blipFill>
-                    <a:blip r:embed="rId5"/>
+                    <a:blip r:embed="rId5">
+                      <a:extLst>
+                        <a:ext uri="{28A0092B-C50C-407E-A947-70E740481C1C}">
+                          <a14:useLocalDpi xmlns:a14="http://schemas.microsoft.com/office/drawing/2010/main" val="0"/>
+                        </a:ext>
+                      </a:extLst>
+                    </a:blip>
+                    <a:srcRect/>
                     <a:stretch>
                       <a:fillRect/>
                     </a:stretch>
                   </pic:blipFill>
-                  <pic:spPr>
+                  <pic:spPr bwMode="auto">
                     <a:xfrm>
                       <a:off x="0" y="0"/>
-                      <a:ext cx="6858000" cy="3857625"/>
+                      <a:ext cx="6758940" cy="2712720"/>
                     </a:xfrm>
                     <a:prstGeom prst="rect">
                       <a:avLst/>
                     </a:prstGeom>
+                    <a:noFill/>
+                    <a:ln>
+                      <a:noFill/>
+                    </a:ln>
                   </pic:spPr>
                 </pic:pic>
               </a:graphicData>
@@ -666,10 +793,634 @@
     <w:p>
       <w:pPr>
         <w:rPr>
-          <w:sz w:val="24"/>
-          <w:szCs w:val="24"/>
-        </w:rPr>
-      </w:pPr>
+          <w:b/>
+          <w:bCs/>
+          <w:sz w:val="24"/>
+          <w:szCs w:val="24"/>
+        </w:rPr>
+      </w:pPr>
+      <w:r>
+        <w:rPr>
+          <w:b/>
+          <w:bCs/>
+          <w:sz w:val="24"/>
+          <w:szCs w:val="24"/>
+        </w:rPr>
+        <w:t xml:space="preserve">An example of </w:t>
+      </w:r>
+      <w:r>
+        <w:rPr>
+          <w:b/>
+          <w:bCs/>
+          <w:sz w:val="24"/>
+          <w:szCs w:val="24"/>
+        </w:rPr>
+        <w:t xml:space="preserve">a </w:t>
+      </w:r>
+      <w:r>
+        <w:rPr>
+          <w:b/>
+          <w:bCs/>
+          <w:sz w:val="24"/>
+          <w:szCs w:val="24"/>
+        </w:rPr>
+        <w:t>script</w:t>
+      </w:r>
+    </w:p>
+    <w:p>
+      <w:pPr>
+        <w:spacing w:after="0"/>
+        <w:rPr>
+          <w:color w:val="FF0000"/>
+          <w:sz w:val="24"/>
+          <w:szCs w:val="24"/>
+        </w:rPr>
+      </w:pPr>
+      <w:r>
+        <w:rPr>
+          <w:color w:val="FF0000"/>
+          <w:sz w:val="24"/>
+          <w:szCs w:val="24"/>
+        </w:rPr>
+        <w:t>#/bin/bash</w:t>
+      </w:r>
+    </w:p>
+    <w:p>
+      <w:pPr>
+        <w:spacing w:after="0"/>
+        <w:rPr>
+          <w:color w:val="FF0000"/>
+          <w:sz w:val="24"/>
+          <w:szCs w:val="24"/>
+        </w:rPr>
+      </w:pPr>
+      <w:r>
+        <w:rPr>
+          <w:color w:val="FF0000"/>
+          <w:sz w:val="24"/>
+          <w:szCs w:val="24"/>
+        </w:rPr>
+        <w:t xml:space="preserve">Read -p “Enter your </w:t>
+      </w:r>
+      <w:proofErr w:type="gramStart"/>
+      <w:r>
+        <w:rPr>
+          <w:color w:val="FF0000"/>
+          <w:sz w:val="24"/>
+          <w:szCs w:val="24"/>
+        </w:rPr>
+        <w:t>name:-</w:t>
+      </w:r>
+      <w:proofErr w:type="gramEnd"/>
+      <w:r>
+        <w:rPr>
+          <w:color w:val="FF0000"/>
+          <w:sz w:val="24"/>
+          <w:szCs w:val="24"/>
+        </w:rPr>
+        <w:t xml:space="preserve">  “ NAME</w:t>
+      </w:r>
+    </w:p>
+    <w:p>
+      <w:pPr>
+        <w:spacing w:after="0"/>
+        <w:rPr>
+          <w:color w:val="FF0000"/>
+          <w:sz w:val="24"/>
+          <w:szCs w:val="24"/>
+        </w:rPr>
+      </w:pPr>
+      <w:r>
+        <w:rPr>
+          <w:color w:val="FF0000"/>
+          <w:sz w:val="24"/>
+          <w:szCs w:val="24"/>
+        </w:rPr>
+        <w:t>echo “Good Evening $NAME”</w:t>
+      </w:r>
+    </w:p>
+    <w:p>
+      <w:pPr>
+        <w:rPr>
+          <w:color w:val="FF0000"/>
+          <w:sz w:val="24"/>
+          <w:szCs w:val="24"/>
+        </w:rPr>
+      </w:pPr>
+    </w:p>
+    <w:p>
+      <w:pPr>
+        <w:rPr>
+          <w:b/>
+          <w:bCs/>
+          <w:sz w:val="24"/>
+          <w:szCs w:val="24"/>
+        </w:rPr>
+      </w:pPr>
+      <w:r>
+        <w:rPr>
+          <w:b/>
+          <w:bCs/>
+          <w:sz w:val="24"/>
+          <w:szCs w:val="24"/>
+        </w:rPr>
+        <w:t>Script for making multiple files</w:t>
+      </w:r>
+    </w:p>
+    <w:p>
+      <w:pPr>
+        <w:spacing w:after="0" w:line="240" w:lineRule="auto"/>
+        <w:rPr>
+          <w:color w:val="FF0000"/>
+          <w:sz w:val="24"/>
+          <w:szCs w:val="24"/>
+        </w:rPr>
+      </w:pPr>
+      <w:proofErr w:type="gramStart"/>
+      <w:r>
+        <w:rPr>
+          <w:color w:val="FF0000"/>
+          <w:sz w:val="24"/>
+          <w:szCs w:val="24"/>
+        </w:rPr>
+        <w:t>#!/</w:t>
+      </w:r>
+      <w:proofErr w:type="gramEnd"/>
+      <w:r>
+        <w:rPr>
+          <w:color w:val="FF0000"/>
+          <w:sz w:val="24"/>
+          <w:szCs w:val="24"/>
+        </w:rPr>
+        <w:t>bin/bash</w:t>
+      </w:r>
+    </w:p>
+    <w:p>
+      <w:pPr>
+        <w:spacing w:after="0" w:line="240" w:lineRule="auto"/>
+        <w:rPr>
+          <w:color w:val="FF0000"/>
+          <w:sz w:val="24"/>
+          <w:szCs w:val="24"/>
+        </w:rPr>
+      </w:pPr>
+      <w:r>
+        <w:rPr>
+          <w:color w:val="FF0000"/>
+          <w:sz w:val="24"/>
+          <w:szCs w:val="24"/>
+        </w:rPr>
+        <w:t>For I in {</w:t>
+      </w:r>
+      <w:proofErr w:type="gramStart"/>
+      <w:r>
+        <w:rPr>
+          <w:color w:val="FF0000"/>
+          <w:sz w:val="24"/>
+          <w:szCs w:val="24"/>
+        </w:rPr>
+        <w:t>1..</w:t>
+      </w:r>
+      <w:proofErr w:type="gramEnd"/>
+      <w:r>
+        <w:rPr>
+          <w:color w:val="FF0000"/>
+          <w:sz w:val="24"/>
+          <w:szCs w:val="24"/>
+        </w:rPr>
+        <w:t>100}</w:t>
+      </w:r>
+    </w:p>
+    <w:p>
+      <w:pPr>
+        <w:spacing w:after="0" w:line="240" w:lineRule="auto"/>
+        <w:rPr>
+          <w:color w:val="FF0000"/>
+          <w:sz w:val="24"/>
+          <w:szCs w:val="24"/>
+        </w:rPr>
+      </w:pPr>
+      <w:r>
+        <w:rPr>
+          <w:color w:val="FF0000"/>
+          <w:sz w:val="24"/>
+          <w:szCs w:val="24"/>
+        </w:rPr>
+        <w:t>Do</w:t>
+      </w:r>
+    </w:p>
+    <w:p>
+      <w:pPr>
+        <w:spacing w:after="0" w:line="240" w:lineRule="auto"/>
+        <w:rPr>
+          <w:color w:val="FF0000"/>
+          <w:sz w:val="24"/>
+          <w:szCs w:val="24"/>
+        </w:rPr>
+      </w:pPr>
+      <w:r>
+        <w:rPr>
+          <w:color w:val="FF0000"/>
+          <w:sz w:val="24"/>
+          <w:szCs w:val="24"/>
+        </w:rPr>
+        <w:t>touh</w:t>
+      </w:r>
+      <w:r>
+        <w:rPr>
+          <w:color w:val="FF0000"/>
+          <w:sz w:val="24"/>
+          <w:szCs w:val="24"/>
+        </w:rPr>
+        <w:t xml:space="preserve"> </w:t>
+      </w:r>
+      <w:r>
+        <w:rPr>
+          <w:color w:val="FF0000"/>
+          <w:sz w:val="24"/>
+          <w:szCs w:val="24"/>
+        </w:rPr>
+        <w:t>file</w:t>
+      </w:r>
+      <w:r>
+        <w:rPr>
+          <w:color w:val="FF0000"/>
+          <w:sz w:val="24"/>
+          <w:szCs w:val="24"/>
+        </w:rPr>
+        <w:t>$i</w:t>
+      </w:r>
+    </w:p>
+    <w:p>
+      <w:pPr>
+        <w:spacing w:after="0" w:line="240" w:lineRule="auto"/>
+        <w:rPr>
+          <w:color w:val="FF0000"/>
+          <w:sz w:val="24"/>
+          <w:szCs w:val="24"/>
+        </w:rPr>
+      </w:pPr>
+      <w:r>
+        <w:rPr>
+          <w:color w:val="FF0000"/>
+          <w:sz w:val="24"/>
+          <w:szCs w:val="24"/>
+        </w:rPr>
+        <w:t>done</w:t>
+      </w:r>
+    </w:p>
+    <w:p>
+      <w:pPr>
+        <w:spacing w:after="0" w:line="240" w:lineRule="auto"/>
+        <w:rPr>
+          <w:color w:val="FF0000"/>
+          <w:sz w:val="24"/>
+          <w:szCs w:val="24"/>
+        </w:rPr>
+      </w:pPr>
+    </w:p>
+    <w:p>
+      <w:pPr>
+        <w:rPr>
+          <w:b/>
+          <w:bCs/>
+          <w:sz w:val="24"/>
+          <w:szCs w:val="24"/>
+        </w:rPr>
+      </w:pPr>
+      <w:r>
+        <w:rPr>
+          <w:b/>
+          <w:bCs/>
+          <w:sz w:val="24"/>
+          <w:szCs w:val="24"/>
+        </w:rPr>
+        <w:t xml:space="preserve">Script for making multiple </w:t>
+      </w:r>
+      <w:r>
+        <w:rPr>
+          <w:b/>
+          <w:bCs/>
+          <w:sz w:val="24"/>
+          <w:szCs w:val="24"/>
+        </w:rPr>
+        <w:t>users</w:t>
+      </w:r>
+    </w:p>
+    <w:p>
+      <w:pPr>
+        <w:spacing w:after="0" w:line="240" w:lineRule="auto"/>
+        <w:rPr>
+          <w:color w:val="FF0000"/>
+          <w:sz w:val="24"/>
+          <w:szCs w:val="24"/>
+        </w:rPr>
+      </w:pPr>
+      <w:proofErr w:type="gramStart"/>
+      <w:r>
+        <w:rPr>
+          <w:color w:val="FF0000"/>
+          <w:sz w:val="24"/>
+          <w:szCs w:val="24"/>
+        </w:rPr>
+        <w:t>#!/</w:t>
+      </w:r>
+      <w:proofErr w:type="gramEnd"/>
+      <w:r>
+        <w:rPr>
+          <w:color w:val="FF0000"/>
+          <w:sz w:val="24"/>
+          <w:szCs w:val="24"/>
+        </w:rPr>
+        <w:t>bin/bash</w:t>
+      </w:r>
+    </w:p>
+    <w:p>
+      <w:pPr>
+        <w:spacing w:after="0" w:line="240" w:lineRule="auto"/>
+        <w:rPr>
+          <w:color w:val="FF0000"/>
+          <w:sz w:val="24"/>
+          <w:szCs w:val="24"/>
+        </w:rPr>
+      </w:pPr>
+      <w:r>
+        <w:rPr>
+          <w:color w:val="FF0000"/>
+          <w:sz w:val="24"/>
+          <w:szCs w:val="24"/>
+        </w:rPr>
+        <w:t>For I in {</w:t>
+      </w:r>
+      <w:proofErr w:type="gramStart"/>
+      <w:r>
+        <w:rPr>
+          <w:color w:val="FF0000"/>
+          <w:sz w:val="24"/>
+          <w:szCs w:val="24"/>
+        </w:rPr>
+        <w:t>1..</w:t>
+      </w:r>
+      <w:proofErr w:type="gramEnd"/>
+      <w:r>
+        <w:rPr>
+          <w:color w:val="FF0000"/>
+          <w:sz w:val="24"/>
+          <w:szCs w:val="24"/>
+        </w:rPr>
+        <w:t>100}</w:t>
+      </w:r>
+    </w:p>
+    <w:p>
+      <w:pPr>
+        <w:spacing w:after="0" w:line="240" w:lineRule="auto"/>
+        <w:rPr>
+          <w:color w:val="FF0000"/>
+          <w:sz w:val="24"/>
+          <w:szCs w:val="24"/>
+        </w:rPr>
+      </w:pPr>
+      <w:r>
+        <w:rPr>
+          <w:color w:val="FF0000"/>
+          <w:sz w:val="24"/>
+          <w:szCs w:val="24"/>
+        </w:rPr>
+        <w:t>Do</w:t>
+      </w:r>
+    </w:p>
+    <w:p>
+      <w:pPr>
+        <w:spacing w:after="0" w:line="240" w:lineRule="auto"/>
+        <w:rPr>
+          <w:color w:val="FF0000"/>
+          <w:sz w:val="24"/>
+          <w:szCs w:val="24"/>
+        </w:rPr>
+      </w:pPr>
+      <w:r>
+        <w:rPr>
+          <w:color w:val="FF0000"/>
+          <w:sz w:val="24"/>
+          <w:szCs w:val="24"/>
+        </w:rPr>
+        <w:t>useradd</w:t>
+      </w:r>
+      <w:r>
+        <w:rPr>
+          <w:color w:val="FF0000"/>
+          <w:sz w:val="24"/>
+          <w:szCs w:val="24"/>
+        </w:rPr>
+        <w:t xml:space="preserve"> </w:t>
+      </w:r>
+      <w:r>
+        <w:rPr>
+          <w:color w:val="FF0000"/>
+          <w:sz w:val="24"/>
+          <w:szCs w:val="24"/>
+        </w:rPr>
+        <w:t>user</w:t>
+      </w:r>
+      <w:r>
+        <w:rPr>
+          <w:color w:val="FF0000"/>
+          <w:sz w:val="24"/>
+          <w:szCs w:val="24"/>
+        </w:rPr>
+        <w:t>$i</w:t>
+      </w:r>
+    </w:p>
+    <w:p>
+      <w:pPr>
+        <w:spacing w:after="0" w:line="240" w:lineRule="auto"/>
+        <w:rPr>
+          <w:color w:val="FF0000"/>
+          <w:sz w:val="24"/>
+          <w:szCs w:val="24"/>
+        </w:rPr>
+      </w:pPr>
+      <w:r>
+        <w:rPr>
+          <w:color w:val="FF0000"/>
+          <w:sz w:val="24"/>
+          <w:szCs w:val="24"/>
+        </w:rPr>
+        <w:t>done</w:t>
+      </w:r>
+    </w:p>
+    <w:p>
+      <w:pPr>
+        <w:rPr>
+          <w:color w:val="FF0000"/>
+          <w:sz w:val="24"/>
+          <w:szCs w:val="24"/>
+        </w:rPr>
+      </w:pPr>
+    </w:p>
+    <w:p>
+      <w:pPr>
+        <w:rPr>
+          <w:b/>
+          <w:bCs/>
+          <w:sz w:val="24"/>
+          <w:szCs w:val="24"/>
+        </w:rPr>
+      </w:pPr>
+      <w:r>
+        <w:rPr>
+          <w:b/>
+          <w:bCs/>
+          <w:sz w:val="24"/>
+          <w:szCs w:val="24"/>
+        </w:rPr>
+        <w:t>Script for making multiple users</w:t>
+      </w:r>
+      <w:r>
+        <w:rPr>
+          <w:b/>
+          <w:bCs/>
+          <w:sz w:val="24"/>
+          <w:szCs w:val="24"/>
+        </w:rPr>
+        <w:t xml:space="preserve"> from a file (</w:t>
+      </w:r>
+      <w:r>
+        <w:rPr>
+          <w:b/>
+          <w:bCs/>
+          <w:sz w:val="24"/>
+          <w:szCs w:val="24"/>
+        </w:rPr>
+        <w:t>here Global file</w:t>
+      </w:r>
+      <w:r>
+        <w:rPr>
+          <w:b/>
+          <w:bCs/>
+          <w:sz w:val="24"/>
+          <w:szCs w:val="24"/>
+        </w:rPr>
+        <w:t xml:space="preserve"> have multiple users name)</w:t>
+      </w:r>
+    </w:p>
+    <w:p>
+      <w:pPr>
+        <w:spacing w:after="0" w:line="240" w:lineRule="auto"/>
+        <w:rPr>
+          <w:color w:val="FF0000"/>
+          <w:sz w:val="24"/>
+          <w:szCs w:val="24"/>
+        </w:rPr>
+      </w:pPr>
+      <w:proofErr w:type="gramStart"/>
+      <w:r>
+        <w:rPr>
+          <w:color w:val="FF0000"/>
+          <w:sz w:val="24"/>
+          <w:szCs w:val="24"/>
+        </w:rPr>
+        <w:t>#!/</w:t>
+      </w:r>
+      <w:proofErr w:type="gramEnd"/>
+      <w:r>
+        <w:rPr>
+          <w:color w:val="FF0000"/>
+          <w:sz w:val="24"/>
+          <w:szCs w:val="24"/>
+        </w:rPr>
+        <w:t>bin/bash</w:t>
+      </w:r>
+    </w:p>
+    <w:p>
+      <w:pPr>
+        <w:spacing w:after="0"/>
+        <w:rPr>
+          <w:color w:val="FF0000"/>
+          <w:sz w:val="24"/>
+          <w:szCs w:val="24"/>
+        </w:rPr>
+      </w:pPr>
+      <w:r>
+        <w:rPr>
+          <w:color w:val="FF0000"/>
+          <w:sz w:val="24"/>
+          <w:szCs w:val="24"/>
+        </w:rPr>
+        <w:t xml:space="preserve">for i </w:t>
+      </w:r>
+      <w:proofErr w:type="gramStart"/>
+      <w:r>
+        <w:rPr>
+          <w:color w:val="FF0000"/>
+          <w:sz w:val="24"/>
+          <w:szCs w:val="24"/>
+        </w:rPr>
+        <w:t>in  `</w:t>
+      </w:r>
+      <w:proofErr w:type="gramEnd"/>
+      <w:r>
+        <w:rPr>
+          <w:color w:val="FF0000"/>
+          <w:sz w:val="24"/>
+          <w:szCs w:val="24"/>
+        </w:rPr>
+        <w:t>cat /root/global`</w:t>
+      </w:r>
+    </w:p>
+    <w:p>
+      <w:pPr>
+        <w:spacing w:after="0"/>
+        <w:rPr>
+          <w:color w:val="FF0000"/>
+          <w:sz w:val="24"/>
+          <w:szCs w:val="24"/>
+        </w:rPr>
+      </w:pPr>
+      <w:r>
+        <w:rPr>
+          <w:color w:val="FF0000"/>
+          <w:sz w:val="24"/>
+          <w:szCs w:val="24"/>
+        </w:rPr>
+        <w:t xml:space="preserve">do  </w:t>
+      </w:r>
+    </w:p>
+    <w:p>
+      <w:pPr>
+        <w:spacing w:after="0"/>
+        <w:rPr>
+          <w:color w:val="FF0000"/>
+          <w:sz w:val="24"/>
+          <w:szCs w:val="24"/>
+        </w:rPr>
+      </w:pPr>
+      <w:r>
+        <w:rPr>
+          <w:color w:val="FF0000"/>
+          <w:sz w:val="24"/>
+          <w:szCs w:val="24"/>
+        </w:rPr>
+        <w:t>useradd $i</w:t>
+      </w:r>
+    </w:p>
+    <w:p>
+      <w:pPr>
+        <w:spacing w:after="0"/>
+        <w:rPr>
+          <w:color w:val="FF0000"/>
+          <w:sz w:val="24"/>
+          <w:szCs w:val="24"/>
+        </w:rPr>
+      </w:pPr>
+      <w:r>
+        <w:rPr>
+          <w:color w:val="FF0000"/>
+          <w:sz w:val="24"/>
+          <w:szCs w:val="24"/>
+        </w:rPr>
+        <w:t>done</w:t>
+      </w:r>
     </w:p>
     <w:p>
       <w:pPr>
@@ -1050,7 +1801,7 @@
 </file>
 
 <file path=word/numbering.xml><?xml version="1.0" encoding="utf-8"?>
-<w:numbering xmlns:wpc="http://schemas.microsoft.com/office/word/2010/wordprocessingCanvas" xmlns:cx="http://schemas.microsoft.com/office/drawing/2014/chartex" xmlns:cx1="http://schemas.microsoft.com/office/drawing/2015/9/8/chartex" xmlns:cx2="http://schemas.microsoft.com/office/drawing/2015/10/21/chartex" xmlns:cx3="http://schemas.microsoft.com/office/drawing/2016/5/9/chartex" xmlns:cx4="http://schemas.microsoft.com/office/drawing/2016/5/10/chartex" xmlns:cx5="http://schemas.microsoft.com/office/drawing/2016/5/11/chartex" xmlns:cx6="http://schemas.microsoft.com/office/drawing/2016/5/12/chartex" xmlns:cx7="http://schemas.microsoft.com/office/drawing/2016/5/13/chartex" xmlns:cx8="http://schemas.microsoft.com/office/drawing/2016/5/14/chartex" xmlns:mc="http://schemas.openxmlformats.org/markup-compatibility/2006" xmlns:aink="http://schemas.microsoft.com/office/drawing/2016/ink" xmlns:am3d="http://schemas.microsoft.com/office/drawing/2017/model3d" xmlns:o="urn:schemas-microsoft-com:office:office" xmlns:r="http://schemas.openxmlformats.org/officeDocument/2006/relationships" xmlns:m="http://schemas.openxmlformats.org/officeDocument/2006/math" xmlns:v="urn:schemas-microsoft-com:vml" xmlns:wp14="http://schemas.microsoft.com/office/word/2010/wordprocessingDrawing" xmlns:wp="http://schemas.openxmlformats.org/drawingml/2006/wordprocessingDrawing" xmlns:w10="urn:schemas-microsoft-com:office:word" xmlns:w="http://schemas.openxmlformats.org/wordprocessingml/2006/main" xmlns:w14="http://schemas.microsoft.com/office/word/2010/wordml" xmlns:w15="http://schemas.microsoft.com/office/word/2012/wordml" xmlns:w16cex="http://schemas.microsoft.com/office/word/2018/wordml/cex" xmlns:w16cid="http://schemas.microsoft.com/office/word/2016/wordml/cid" xmlns:w16="http://schemas.microsoft.com/office/word/2018/wordml" xmlns:w16sdtdh="http://schemas.microsoft.com/office/word/2020/wordml/sdtdatahash" xmlns:w16se="http://schemas.microsoft.com/office/word/2015/wordml/symex" xmlns:wpg="http://schemas.microsoft.com/office/word/2010/wordprocessingGroup" xmlns:wpi="http://schemas.microsoft.com/office/word/2010/wordprocessingInk" xmlns:wne="http://schemas.microsoft.com/office/word/2006/wordml" xmlns:wps="http://schemas.microsoft.com/office/word/2010/wordprocessingShape" mc:Ignorable="w14 w15 w16se w16cid w16 w16cex w16sdtdh wp14">
+<w:numbering xmlns:wpc="http://schemas.microsoft.com/office/word/2010/wordprocessingCanvas" xmlns:cx="http://schemas.microsoft.com/office/drawing/2014/chartex" xmlns:cx1="http://schemas.microsoft.com/office/drawing/2015/9/8/chartex" xmlns:cx2="http://schemas.microsoft.com/office/drawing/2015/10/21/chartex" xmlns:cx3="http://schemas.microsoft.com/office/drawing/2016/5/9/chartex" xmlns:cx4="http://schemas.microsoft.com/office/drawing/2016/5/10/chartex" xmlns:cx5="http://schemas.microsoft.com/office/drawing/2016/5/11/chartex" xmlns:cx6="http://schemas.microsoft.com/office/drawing/2016/5/12/chartex" xmlns:cx7="http://schemas.microsoft.com/office/drawing/2016/5/13/chartex" xmlns:cx8="http://schemas.microsoft.com/office/drawing/2016/5/14/chartex" xmlns:mc="http://schemas.openxmlformats.org/markup-compatibility/2006" xmlns:aink="http://schemas.microsoft.com/office/drawing/2016/ink" xmlns:am3d="http://schemas.microsoft.com/office/drawing/2017/model3d" xmlns:o="urn:schemas-microsoft-com:office:office" xmlns:oel="http://schemas.microsoft.com/office/2019/extlst" xmlns:r="http://schemas.openxmlformats.org/officeDocument/2006/relationships" xmlns:m="http://schemas.openxmlformats.org/officeDocument/2006/math" xmlns:v="urn:schemas-microsoft-com:vml" xmlns:wp14="http://schemas.microsoft.com/office/word/2010/wordprocessingDrawing" xmlns:wp="http://schemas.openxmlformats.org/drawingml/2006/wordprocessingDrawing" xmlns:w10="urn:schemas-microsoft-com:office:word" xmlns:w="http://schemas.openxmlformats.org/wordprocessingml/2006/main" xmlns:w14="http://schemas.microsoft.com/office/word/2010/wordml" xmlns:w15="http://schemas.microsoft.com/office/word/2012/wordml" xmlns:w16cex="http://schemas.microsoft.com/office/word/2018/wordml/cex" xmlns:w16cid="http://schemas.microsoft.com/office/word/2016/wordml/cid" xmlns:w16="http://schemas.microsoft.com/office/word/2018/wordml" xmlns:w16sdtdh="http://schemas.microsoft.com/office/word/2020/wordml/sdtdatahash" xmlns:w16se="http://schemas.microsoft.com/office/word/2015/wordml/symex" xmlns:wpg="http://schemas.microsoft.com/office/word/2010/wordprocessingGroup" xmlns:wpi="http://schemas.microsoft.com/office/word/2010/wordprocessingInk" xmlns:wne="http://schemas.microsoft.com/office/word/2006/wordml" xmlns:wps="http://schemas.microsoft.com/office/word/2010/wordprocessingShape" mc:Ignorable="w14 w15 w16se w16cid w16 w16cex w16sdtdh wp14">
   <w:abstractNum w:abstractNumId="0" w15:restartNumberingAfterBreak="0">
     <w:nsid w:val="4ECA50C8"/>
     <w:multiLevelType w:val="hybridMultilevel"/>

</xml_diff>